<commit_message>
few corrections in the documentation
</commit_message>
<xml_diff>
--- a/Documentation.docx
+++ b/Documentation.docx
@@ -203,7 +203,19 @@
         <w:rPr>
           <w:color w:val="000000" w:themeColor="text1"/>
         </w:rPr>
-        <w:t>andles the machine learning component using a Linear Regression model to generate sighting forecasts.</w:t>
+        <w:t xml:space="preserve">andles the machine learning component using a </w:t>
+      </w:r>
+      <w:r>
+        <w:rPr>
+          <w:color w:val="000000" w:themeColor="text1"/>
+        </w:rPr>
+        <w:t>Polynomial</w:t>
+      </w:r>
+      <w:r>
+        <w:rPr>
+          <w:color w:val="000000" w:themeColor="text1"/>
+        </w:rPr>
+        <w:t xml:space="preserve"> Regression model to generate sighting forecasts.</w:t>
       </w:r>
     </w:p>
     <w:p>
@@ -579,13 +591,7 @@
         <w:rPr>
           <w:color w:val="000000" w:themeColor="text1"/>
         </w:rPr>
-        <w:t xml:space="preserve">Once retrieved, the system applies several cleaning </w:t>
-      </w:r>
-      <w:r>
-        <w:rPr>
-          <w:color w:val="000000" w:themeColor="text1"/>
-        </w:rPr>
-        <w:t>steps</w:t>
+        <w:t>Once retrieved, the system applies several cleaning steps</w:t>
       </w:r>
       <w:r>
         <w:rPr>
@@ -825,7 +831,29 @@
           <w:sz w:val="22"/>
           <w:szCs w:val="22"/>
         </w:rPr>
-        <w:t>The forecasting module aggregates sighting counts at a monthly level. The aggregated dataset is then fed into a Linear Regression model, which is responsible for learning historical patterns and predicting the next three months of expected sightings.</w:t>
+        <w:t xml:space="preserve">The forecasting module aggregates sighting counts at a monthly level. The aggregated dataset is then fed into a </w:t>
+      </w:r>
+      <w:r>
+        <w:rPr>
+          <w:rFonts w:asciiTheme="minorHAnsi" w:eastAsiaTheme="minorEastAsia" w:hAnsiTheme="minorHAnsi" w:cstheme="minorBidi"/>
+          <w:b w:val="0"/>
+          <w:bCs w:val="0"/>
+          <w:color w:val="000000" w:themeColor="text1"/>
+          <w:sz w:val="22"/>
+          <w:szCs w:val="22"/>
+        </w:rPr>
+        <w:t>Polynomial</w:t>
+      </w:r>
+      <w:r>
+        <w:rPr>
+          <w:rFonts w:asciiTheme="minorHAnsi" w:eastAsiaTheme="minorEastAsia" w:hAnsiTheme="minorHAnsi" w:cstheme="minorBidi"/>
+          <w:b w:val="0"/>
+          <w:bCs w:val="0"/>
+          <w:color w:val="000000" w:themeColor="text1"/>
+          <w:sz w:val="22"/>
+          <w:szCs w:val="22"/>
+        </w:rPr>
+        <w:t xml:space="preserve"> Regression model, which is responsible for learning historical patterns and predicting the next three months of expected sightings.</w:t>
       </w:r>
     </w:p>
     <w:p>

</xml_diff>